<commit_message>
Replaced players dataset with the appropriate year to match the goals dataset.
</commit_message>
<xml_diff>
--- a/DS330 Term Project.docx
+++ b/DS330 Term Project.docx
@@ -24,6 +24,11 @@
       </w:r>
     </w:p>
     <w:p/>
+    <w:p>
+      <w:r>
+        <w:t>Player Attributes:</w:t>
+      </w:r>
+    </w:p>
     <w:p>
       <w:pPr>
         <w:rPr>
@@ -51,23 +56,21 @@
           <w:rPr>
             <w:rStyle w:val="Hyperlink"/>
           </w:rPr>
-          <w:t>https://www.sportingnews.com/us/soccer/news/champions-league-top-goal-scorer-golden-boot-ranking/1qqfqkj1d8uf31cb26ocmrmuuk</w:t>
+          <w:t>https://www.kaggle.com/datasets/cclayford/statbunker-football-stats?select=Player+Stats+2019-20.csv</w:t>
         </w:r>
       </w:hyperlink>
     </w:p>
     <w:p/>
     <w:p>
       <w:r>
-        <w:t xml:space="preserve">Question: Is there </w:t>
-      </w:r>
-      <w:proofErr w:type="spellStart"/>
-      <w:r>
-        <w:t>a</w:t>
-      </w:r>
-      <w:r>
-        <w:t>nt</w:t>
-      </w:r>
-      <w:proofErr w:type="spellEnd"/>
+        <w:t>Question: Is there a</w:t>
+      </w:r>
+      <w:r>
+        <w:t>n</w:t>
+      </w:r>
+      <w:r>
+        <w:t>y</w:t>
+      </w:r>
       <w:r>
         <w:t xml:space="preserve"> correlation between top goal scorers and </w:t>
       </w:r>
@@ -84,7 +87,6 @@
         <w:t>?</w:t>
       </w:r>
     </w:p>
-    <w:p/>
     <w:p/>
     <w:p>
       <w:r>
@@ -244,9 +246,35 @@
     <w:p/>
     <w:p/>
     <w:p/>
-    <w:p>
-      <w:r>
-        <w:t>Python Web scraping:</w:t>
+    <w:p/>
+    <w:p/>
+    <w:p/>
+    <w:p/>
+    <w:p/>
+    <w:p/>
+    <w:p/>
+    <w:p/>
+    <w:p/>
+    <w:p/>
+    <w:p/>
+    <w:p>
+      <w:r>
+        <w:lastRenderedPageBreak/>
+        <w:t>Other Sources</w:t>
+      </w:r>
+      <w:r>
+        <w:t>:</w:t>
+      </w:r>
+    </w:p>
+    <w:p>
+      <w:r>
+        <w:t>Python Web scraping</w:t>
+      </w:r>
+      <w:r>
+        <w:t xml:space="preserve"> (Currently Not Using)</w:t>
+      </w:r>
+      <w:r>
+        <w:t>:</w:t>
       </w:r>
     </w:p>
     <w:p>
@@ -261,6 +289,22 @@
       <w:r>
         <w:t xml:space="preserve"> </w:t>
       </w:r>
+    </w:p>
+    <w:p/>
+    <w:p>
+      <w:r>
+        <w:t>FIFA quote:</w:t>
+      </w:r>
+    </w:p>
+    <w:p>
+      <w:hyperlink r:id="rId8" w:history="1">
+        <w:r>
+          <w:rPr>
+            <w:rStyle w:val="Hyperlink"/>
+          </w:rPr>
+          <w:t>https://www.goal.com/en-us/news/fifa-player-ratings-explained-how-are-the-card-number-stats/1hszd2fgr7wgf1n2b2yjdpgynu</w:t>
+        </w:r>
+      </w:hyperlink>
     </w:p>
     <w:p/>
     <w:sectPr>

</xml_diff>

<commit_message>
Successfully developed and implemented a data processing method to extract FIFA players that are in the Goals dataset.
</commit_message>
<xml_diff>
--- a/DS330 Term Project.docx
+++ b/DS330 Term Project.docx
@@ -303,6 +303,28 @@
             <w:rStyle w:val="Hyperlink"/>
           </w:rPr>
           <w:t>https://www.goal.com/en-us/news/fifa-player-ratings-explained-how-are-the-card-number-stats/1hszd2fgr7wgf1n2b2yjdpgynu</w:t>
+        </w:r>
+      </w:hyperlink>
+    </w:p>
+    <w:p/>
+    <w:p>
+      <w:r>
+        <w:t xml:space="preserve">Messi vs </w:t>
+      </w:r>
+      <w:r>
+        <w:t>Ronaldo</w:t>
+      </w:r>
+      <w:r>
+        <w:t xml:space="preserve"> Stats:</w:t>
+      </w:r>
+    </w:p>
+    <w:p>
+      <w:hyperlink r:id="rId9" w:history="1">
+        <w:r>
+          <w:rPr>
+            <w:rStyle w:val="Hyperlink"/>
+          </w:rPr>
+          <w:t>https://www.messivsronaldo.app/calendar-year-stats/2020</w:t>
         </w:r>
       </w:hyperlink>
     </w:p>

</xml_diff>